<commit_message>
Completed TalkBox Design. Need to make it more professional
</commit_message>
<xml_diff>
--- a/src/Documentation/TalkBox Testing.docx
+++ b/src/Documentation/TalkBox Testing.docx
@@ -46,7 +46,7 @@
               <mc:AlternateContent>
                 <mc:Choice Requires="wps">
                   <w:drawing>
-                    <wp:inline distT="0" distB="0" distL="0" distR="0" wp14:anchorId="5913E398" wp14:editId="6B0F2458">
+                    <wp:inline distT="0" distB="0" distL="0" distR="0" wp14:anchorId="5977D8F7" wp14:editId="65CB5D96">
                       <wp:extent cx="4232910" cy="1210614"/>
                       <wp:effectExtent l="0" t="0" r="0" b="0"/>
                       <wp:docPr id="8" name="Text Box 8"/>
@@ -107,7 +107,7 @@
                 </mc:Choice>
                 <mc:Fallback>
                   <w:pict>
-                    <v:shapetype w14:anchorId="5913E398" id="_x0000_t202" coordsize="21600,21600" o:spt="202" path="m,l,21600r21600,l21600,xe">
+                    <v:shapetype w14:anchorId="5977D8F7" id="_x0000_t202" coordsize="21600,21600" o:spt="202" path="m,l,21600r21600,l21600,xe">
                       <v:stroke joinstyle="miter"/>
                       <v:path gradientshapeok="t" o:connecttype="rect"/>
                     </v:shapetype>
@@ -152,7 +152,7 @@
               <mc:AlternateContent>
                 <mc:Choice Requires="wps">
                   <w:drawing>
-                    <wp:inline distT="0" distB="0" distL="0" distR="0" wp14:anchorId="3EF233E9" wp14:editId="6CBE59DE">
+                    <wp:inline distT="0" distB="0" distL="0" distR="0" wp14:anchorId="45D225DF" wp14:editId="2A03C8CF">
                       <wp:extent cx="1390918" cy="0"/>
                       <wp:effectExtent l="0" t="19050" r="19050" b="19050"/>
                       <wp:docPr id="5" name="Straight Connector 5" descr="text divider"/>
@@ -198,7 +198,7 @@
                 </mc:Choice>
                 <mc:Fallback>
                   <w:pict>
-                    <v:line w14:anchorId="2C302991" id="Straight Connector 5" o:spid="_x0000_s1026" alt="text divider" style="visibility:visible;mso-wrap-style:square;mso-left-percent:-10001;mso-top-percent:-10001;mso-position-horizontal:absolute;mso-position-horizontal-relative:char;mso-position-vertical:absolute;mso-position-vertical-relative:line;mso-left-percent:-10001;mso-top-percent:-10001" from="0,0" to="109.5pt,0" o:gfxdata="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" strokecolor="#44546a [3215]" strokeweight="3pt">
+                    <v:line w14:anchorId="01C76316" id="Straight Connector 5" o:spid="_x0000_s1026" alt="text divider" style="visibility:visible;mso-wrap-style:square;mso-left-percent:-10001;mso-top-percent:-10001;mso-position-horizontal:absolute;mso-position-horizontal-relative:char;mso-position-vertical:absolute;mso-position-vertical-relative:line;mso-left-percent:-10001;mso-top-percent:-10001" from="0,0" to="109.5pt,0" o:gfxdata="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" strokecolor="#44546a [3215]" strokeweight="3pt">
                       <v:stroke joinstyle="miter"/>
                       <w10:anchorlock/>
                     </v:line>
@@ -241,7 +241,7 @@
                 <w:noProof/>
               </w:rPr>
               <w:drawing>
-                <wp:inline distT="0" distB="0" distL="0" distR="0" wp14:anchorId="5D8A8CE3" wp14:editId="274BC864">
+                <wp:inline distT="0" distB="0" distL="0" distR="0" wp14:anchorId="6E3B7D25" wp14:editId="7B3CED5F">
                   <wp:extent cx="3630930" cy="3387090"/>
                   <wp:effectExtent l="0" t="0" r="7620" b="3810"/>
                   <wp:docPr id="9" name="Picture 9"/>
@@ -307,6 +307,7 @@
               </w:placeholder>
               <w15:appearance w15:val="hidden"/>
             </w:sdtPr>
+            <w:sdtEndPr/>
             <w:sdtContent>
               <w:p>
                 <w:r>
@@ -342,7 +343,7 @@
                     <w:rStyle w:val="SubtitleChar"/>
                     <w:noProof/>
                   </w:rPr>
-                  <w:t xml:space="preserve"> 1</w:t>
+                  <w:t xml:space="preserve"> 3</w:t>
                 </w:r>
                 <w:r>
                   <w:rPr>
@@ -377,7 +378,7 @@
               <mc:AlternateContent>
                 <mc:Choice Requires="wps">
                   <w:drawing>
-                    <wp:inline distT="0" distB="0" distL="0" distR="0" wp14:anchorId="21537BB2" wp14:editId="1ABD2D90">
+                    <wp:inline distT="0" distB="0" distL="0" distR="0" wp14:anchorId="6B6B5C4E" wp14:editId="10C113DA">
                       <wp:extent cx="1493949" cy="0"/>
                       <wp:effectExtent l="0" t="19050" r="30480" b="19050"/>
                       <wp:docPr id="6" name="Straight Connector 6" descr="text divider"/>
@@ -423,7 +424,7 @@
                 </mc:Choice>
                 <mc:Fallback>
                   <w:pict>
-                    <v:line w14:anchorId="292A7599" id="Straight Connector 6" o:spid="_x0000_s1026" alt="text divider" style="visibility:visible;mso-wrap-style:square;mso-left-percent:-10001;mso-top-percent:-10001;mso-position-horizontal:absolute;mso-position-horizontal-relative:char;mso-position-vertical:absolute;mso-position-vertical-relative:line;mso-left-percent:-10001;mso-top-percent:-10001" from="0,0" to="117.65pt,0" o:gfxdata="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" strokecolor="#44546a [3215]" strokeweight="3pt">
+                    <v:line w14:anchorId="426BD72E" id="Straight Connector 6" o:spid="_x0000_s1026" alt="text divider" style="visibility:visible;mso-wrap-style:square;mso-left-percent:-10001;mso-top-percent:-10001;mso-position-horizontal:absolute;mso-position-horizontal-relative:char;mso-position-vertical:absolute;mso-position-vertical-relative:line;mso-left-percent:-10001;mso-top-percent:-10001" from="0,0" to="117.65pt,0" o:gfxdata="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" strokecolor="#44546a [3215]" strokeweight="3pt">
                       <v:stroke joinstyle="miter"/>
                       <w10:anchorlock/>
                     </v:line>
@@ -458,6 +459,7 @@
               </w:placeholder>
               <w15:appearance w15:val="hidden"/>
             </w:sdtPr>
+            <w:sdtEndPr/>
             <w:sdtContent>
               <w:p>
                 <w:r>
@@ -490,6 +492,7 @@
                 <w15:appearance w15:val="hidden"/>
                 <w:text w:multiLine="1"/>
               </w:sdtPr>
+              <w:sdtEndPr/>
               <w:sdtContent>
                 <w:r>
                   <w:t xml:space="preserve">Neharika Puri, Yonis Abokar, Eric Pham </w:t>
@@ -510,8 +513,6 @@
       </w:tr>
     </w:tbl>
     <w:p>
-      <w:bookmarkStart w:id="0" w:name="_GoBack"/>
-      <w:bookmarkEnd w:id="0"/>
       <w:r>
         <w:rPr>
           <w:noProof/>
@@ -519,7 +520,7 @@
         <mc:AlternateContent>
           <mc:Choice Requires="wps">
             <w:drawing>
-              <wp:anchor distT="0" distB="0" distL="114300" distR="114300" simplePos="0" relativeHeight="251660288" behindDoc="1" locked="0" layoutInCell="1" allowOverlap="1" wp14:anchorId="6689B53E" wp14:editId="4BFAF3C0">
+              <wp:anchor distT="0" distB="0" distL="114300" distR="114300" simplePos="0" relativeHeight="251660288" behindDoc="1" locked="0" layoutInCell="1" allowOverlap="1" wp14:anchorId="5A233AE1" wp14:editId="1496BBC8">
                 <wp:simplePos x="0" y="0"/>
                 <wp:positionH relativeFrom="column">
                   <wp:posOffset>-205740</wp:posOffset>
@@ -587,7 +588,7 @@
           </mc:Choice>
           <mc:Fallback>
             <w:pict>
-              <v:rect w14:anchorId="1D688AA0" id="Rectangle 3" o:spid="_x0000_s1026" alt="white rectangle for text on cover" style="position:absolute;margin-left:-16.2pt;margin-top:572.4pt;width:336.3pt;height:149.4pt;z-index:-251656192;visibility:visible;mso-wrap-style:square;mso-width-percent:0;mso-height-percent:0;mso-wrap-distance-left:9pt;mso-wrap-distance-top:0;mso-wrap-distance-right:9pt;mso-wrap-distance-bottom:0;mso-position-horizontal:absolute;mso-position-horizontal-relative:text;mso-position-vertical:absolute;mso-position-vertical-relative:page;mso-width-percent:0;mso-height-percent:0;mso-width-relative:margin;mso-height-relative:margin;v-text-anchor:middle" o:gfxdata="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" fillcolor="white [3212]" stroked="f" strokeweight="1pt">
+              <v:rect w14:anchorId="4C41567A" id="Rectangle 3" o:spid="_x0000_s1026" alt="white rectangle for text on cover" style="position:absolute;margin-left:-16.2pt;margin-top:572.4pt;width:336.3pt;height:149.4pt;z-index:-251656192;visibility:visible;mso-wrap-style:square;mso-width-percent:0;mso-height-percent:0;mso-wrap-distance-left:9pt;mso-wrap-distance-top:0;mso-wrap-distance-right:9pt;mso-wrap-distance-bottom:0;mso-position-horizontal:absolute;mso-position-horizontal-relative:text;mso-position-vertical:absolute;mso-position-vertical-relative:page;mso-width-percent:0;mso-height-percent:0;mso-width-relative:margin;mso-height-relative:margin;v-text-anchor:middle" o:gfxdata="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" fillcolor="white [3212]" stroked="f" strokeweight="1pt">
                 <w10:wrap anchory="page"/>
               </v:rect>
             </w:pict>
@@ -601,7 +602,7 @@
         <mc:AlternateContent>
           <mc:Choice Requires="wps">
             <w:drawing>
-              <wp:anchor distT="0" distB="0" distL="114300" distR="114300" simplePos="0" relativeHeight="251659264" behindDoc="1" locked="0" layoutInCell="1" allowOverlap="1" wp14:anchorId="7565D9A0" wp14:editId="5F5AB6E6">
+              <wp:anchor distT="0" distB="0" distL="114300" distR="114300" simplePos="0" relativeHeight="251659264" behindDoc="1" locked="0" layoutInCell="1" allowOverlap="1" wp14:anchorId="75AEACAA" wp14:editId="4922DAC3">
                 <wp:simplePos x="0" y="0"/>
                 <wp:positionH relativeFrom="column">
                   <wp:posOffset>-746975</wp:posOffset>
@@ -663,7 +664,7 @@
           </mc:Choice>
           <mc:Fallback>
             <w:pict>
-              <v:rect w14:anchorId="323B88A2" id="Rectangle 2" o:spid="_x0000_s1026" alt="colored rectangle" style="position:absolute;margin-left:-58.8pt;margin-top:525.2pt;width:611.1pt;height:265.7pt;z-index:-251657216;visibility:visible;mso-wrap-style:square;mso-wrap-distance-left:9pt;mso-wrap-distance-top:0;mso-wrap-distance-right:9pt;mso-wrap-distance-bottom:0;mso-position-horizontal:absolute;mso-position-horizontal-relative:text;mso-position-vertical:absolute;mso-position-vertical-relative:page;v-text-anchor:middle" o:gfxdata="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" fillcolor="#a5a5a5 [3206]" stroked="f" strokeweight="1pt">
+              <v:rect w14:anchorId="03E19EE2" id="Rectangle 2" o:spid="_x0000_s1026" alt="colored rectangle" style="position:absolute;margin-left:-58.8pt;margin-top:525.2pt;width:611.1pt;height:265.7pt;z-index:-251657216;visibility:visible;mso-wrap-style:square;mso-wrap-distance-left:9pt;mso-wrap-distance-top:0;mso-wrap-distance-right:9pt;mso-wrap-distance-bottom:0;mso-position-horizontal:absolute;mso-position-horizontal-relative:text;mso-position-vertical:absolute;mso-position-vertical-relative:page;v-text-anchor:middle" o:gfxdata="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" fillcolor="#a5a5a5 [3206]" stroked="f" strokeweight="1pt">
                 <w10:wrap anchory="page"/>
               </v:rect>
             </w:pict>
@@ -1387,7 +1388,9 @@
   </w:compat>
   <w:rsids>
     <w:rsidRoot w:val="00CB2EF4"/>
+    <w:rsid w:val="005234B0"/>
     <w:rsid w:val="007C0752"/>
+    <w:rsid w:val="00A07AEF"/>
     <w:rsid w:val="00CB2EF4"/>
   </w:rsids>
   <m:mathPr>

</xml_diff>